<commit_message>
modified word 2nd commit on branch1
</commit_message>
<xml_diff>
--- a/word1branch1.docx
+++ b/word1branch1.docx
@@ -2,9 +2,15 @@
 <file path=word/document.xml><?xml version="1.0" encoding="utf-8"?>
 <w:document xmlns:wpc="http://schemas.microsoft.com/office/word/2010/wordprocessingCanvas" xmlns:mc="http://schemas.openxmlformats.org/markup-compatibility/2006" xmlns:o="urn:schemas-microsoft-com:office:office" xmlns:r="http://schemas.openxmlformats.org/officeDocument/2006/relationships" xmlns:m="http://schemas.openxmlformats.org/officeDocument/2006/math" xmlns:v="urn:schemas-microsoft-com:vml" xmlns:wp14="http://schemas.microsoft.com/office/word/2010/wordprocessingDrawing" xmlns:wp="http://schemas.openxmlformats.org/drawingml/2006/wordprocessingDrawing" xmlns:w10="urn:schemas-microsoft-com:office:word" xmlns:w="http://schemas.openxmlformats.org/wordprocessingml/2006/main" xmlns:w14="http://schemas.microsoft.com/office/word/2010/wordml" xmlns:wpg="http://schemas.microsoft.com/office/word/2010/wordprocessingGroup" xmlns:wpi="http://schemas.microsoft.com/office/word/2010/wordprocessingInk" xmlns:wne="http://schemas.microsoft.com/office/word/2006/wordml" xmlns:wps="http://schemas.microsoft.com/office/word/2010/wordprocessingShape" mc:Ignorable="w14 wp14">
   <w:body>
+    <w:p/>
     <w:p>
       <w:r>
         <w:t>Branch 1</w:t>
+      </w:r>
+    </w:p>
+    <w:p>
+      <w:r>
+        <w:t>Changes made</w:t>
       </w:r>
       <w:bookmarkStart w:id="0" w:name="_GoBack"/>
       <w:bookmarkEnd w:id="0"/>

</xml_diff>

<commit_message>
3rd commit on branch1
</commit_message>
<xml_diff>
--- a/word1branch1.docx
+++ b/word1branch1.docx
@@ -11,6 +11,20 @@
     <w:p>
       <w:r>
         <w:t>Changes made</w:t>
+      </w:r>
+    </w:p>
+    <w:p>
+      <w:r>
+        <w:t>3</w:t>
+      </w:r>
+      <w:r>
+        <w:rPr>
+          <w:vertAlign w:val="superscript"/>
+        </w:rPr>
+        <w:t>rd</w:t>
+      </w:r>
+      <w:r>
+        <w:t xml:space="preserve"> commit</w:t>
       </w:r>
       <w:bookmarkStart w:id="0" w:name="_GoBack"/>
       <w:bookmarkEnd w:id="0"/>

</xml_diff>

<commit_message>
word file modified on branch 2
</commit_message>
<xml_diff>
--- a/word1branch1.docx
+++ b/word1branch1.docx
@@ -2,7 +2,13 @@
 <file path=word/document.xml><?xml version="1.0" encoding="utf-8"?>
 <w:document xmlns:wpc="http://schemas.microsoft.com/office/word/2010/wordprocessingCanvas" xmlns:mc="http://schemas.openxmlformats.org/markup-compatibility/2006" xmlns:o="urn:schemas-microsoft-com:office:office" xmlns:r="http://schemas.openxmlformats.org/officeDocument/2006/relationships" xmlns:m="http://schemas.openxmlformats.org/officeDocument/2006/math" xmlns:v="urn:schemas-microsoft-com:vml" xmlns:wp14="http://schemas.microsoft.com/office/word/2010/wordprocessingDrawing" xmlns:wp="http://schemas.openxmlformats.org/drawingml/2006/wordprocessingDrawing" xmlns:w10="urn:schemas-microsoft-com:office:word" xmlns:w="http://schemas.openxmlformats.org/wordprocessingml/2006/main" xmlns:w14="http://schemas.microsoft.com/office/word/2010/wordml" xmlns:wpg="http://schemas.microsoft.com/office/word/2010/wordprocessingGroup" xmlns:wpi="http://schemas.microsoft.com/office/word/2010/wordprocessingInk" xmlns:wne="http://schemas.microsoft.com/office/word/2006/wordml" xmlns:wps="http://schemas.microsoft.com/office/word/2010/wordprocessingShape" mc:Ignorable="w14 wp14">
   <w:body>
-    <w:p/>
+    <w:p>
+      <w:r>
+        <w:t>hello</w:t>
+      </w:r>
+      <w:bookmarkStart w:id="0" w:name="_GoBack"/>
+      <w:bookmarkEnd w:id="0"/>
+    </w:p>
     <w:p>
       <w:r>
         <w:t>Branch 1</w:t>
@@ -26,8 +32,6 @@
       <w:r>
         <w:t xml:space="preserve"> commit</w:t>
       </w:r>
-      <w:bookmarkStart w:id="0" w:name="_GoBack"/>
-      <w:bookmarkEnd w:id="0"/>
     </w:p>
     <w:sectPr>
       <w:pgSz w:w="12240" w:h="15840"/>

</xml_diff>

<commit_message>
modified test2 in master
</commit_message>
<xml_diff>
--- a/word1branch1.docx
+++ b/word1branch1.docx
@@ -2,7 +2,13 @@
 <file path=word/document.xml><?xml version="1.0" encoding="utf-8"?>
 <w:document xmlns:wpc="http://schemas.microsoft.com/office/word/2010/wordprocessingCanvas" xmlns:mc="http://schemas.openxmlformats.org/markup-compatibility/2006" xmlns:o="urn:schemas-microsoft-com:office:office" xmlns:r="http://schemas.openxmlformats.org/officeDocument/2006/relationships" xmlns:m="http://schemas.openxmlformats.org/officeDocument/2006/math" xmlns:v="urn:schemas-microsoft-com:vml" xmlns:wp14="http://schemas.microsoft.com/office/word/2010/wordprocessingDrawing" xmlns:wp="http://schemas.openxmlformats.org/drawingml/2006/wordprocessingDrawing" xmlns:w10="urn:schemas-microsoft-com:office:word" xmlns:w="http://schemas.openxmlformats.org/wordprocessingml/2006/main" xmlns:w14="http://schemas.microsoft.com/office/word/2010/wordml" xmlns:wpg="http://schemas.microsoft.com/office/word/2010/wordprocessingGroup" xmlns:wpi="http://schemas.microsoft.com/office/word/2010/wordprocessingInk" xmlns:wne="http://schemas.microsoft.com/office/word/2006/wordml" xmlns:wps="http://schemas.microsoft.com/office/word/2010/wordprocessingShape" mc:Ignorable="w14 wp14">
   <w:body>
-    <w:p/>
+    <w:p>
+      <w:r>
+        <w:t>hello</w:t>
+      </w:r>
+      <w:bookmarkStart w:id="0" w:name="_GoBack"/>
+      <w:bookmarkEnd w:id="0"/>
+    </w:p>
     <w:p>
       <w:r>
         <w:t>Branch 1</w:t>
@@ -26,8 +32,6 @@
       <w:r>
         <w:t xml:space="preserve"> commit</w:t>
       </w:r>
-      <w:bookmarkStart w:id="0" w:name="_GoBack"/>
-      <w:bookmarkEnd w:id="0"/>
     </w:p>
     <w:sectPr>
       <w:pgSz w:w="12240" w:h="15840"/>

</xml_diff>